<commit_message>
Arreglado el puto unzip
</commit_message>
<xml_diff>
--- a/Análisis/1. EVS - Plataforma de distribución de videojuegos.docx
+++ b/Análisis/1. EVS - Plataforma de distribución de videojuegos.docx
@@ -1,10 +1,10 @@
 
 <file path=word/document.xml><?xml version="1.0" encoding="utf-8"?>
-<w:document xmlns:wpc="http://schemas.microsoft.com/office/word/2010/wordprocessingCanvas" xmlns:mc="http://schemas.openxmlformats.org/markup-compatibility/2006" xmlns:o="urn:schemas-microsoft-com:office:office" xmlns:r="http://schemas.openxmlformats.org/officeDocument/2006/relationships" xmlns:m="http://schemas.openxmlformats.org/officeDocument/2006/math" xmlns:v="urn:schemas-microsoft-com:vml" xmlns:wp14="http://schemas.microsoft.com/office/word/2010/wordprocessingDrawing" xmlns:wp="http://schemas.openxmlformats.org/drawingml/2006/wordprocessingDrawing" xmlns:w10="urn:schemas-microsoft-com:office:word" xmlns:w="http://schemas.openxmlformats.org/wordprocessingml/2006/main" xmlns:w14="http://schemas.microsoft.com/office/word/2010/wordml" xmlns:w15="http://schemas.microsoft.com/office/word/2012/wordml" xmlns:wpg="http://schemas.microsoft.com/office/word/2010/wordprocessingGroup" xmlns:wpi="http://schemas.microsoft.com/office/word/2010/wordprocessingInk" xmlns:wne="http://schemas.microsoft.com/office/word/2006/wordml" xmlns:wps="http://schemas.microsoft.com/office/word/2010/wordprocessingShape" mc:Ignorable="w14 w15 wp14">
+<w:document xmlns:wpc="http://schemas.microsoft.com/office/word/2010/wordprocessingCanvas" xmlns:cx="http://schemas.microsoft.com/office/drawing/2014/chartex" xmlns:cx1="http://schemas.microsoft.com/office/drawing/2015/9/8/chartex" xmlns:mc="http://schemas.openxmlformats.org/markup-compatibility/2006" xmlns:o="urn:schemas-microsoft-com:office:office" xmlns:r="http://schemas.openxmlformats.org/officeDocument/2006/relationships" xmlns:m="http://schemas.openxmlformats.org/officeDocument/2006/math" xmlns:v="urn:schemas-microsoft-com:vml" xmlns:wp14="http://schemas.microsoft.com/office/word/2010/wordprocessingDrawing" xmlns:wp="http://schemas.openxmlformats.org/drawingml/2006/wordprocessingDrawing" xmlns:w10="urn:schemas-microsoft-com:office:word" xmlns:w="http://schemas.openxmlformats.org/wordprocessingml/2006/main" xmlns:w14="http://schemas.microsoft.com/office/word/2010/wordml" xmlns:w15="http://schemas.microsoft.com/office/word/2012/wordml" xmlns:w16se="http://schemas.microsoft.com/office/word/2015/wordml/symex" xmlns:wpg="http://schemas.microsoft.com/office/word/2010/wordprocessingGroup" xmlns:wpi="http://schemas.microsoft.com/office/word/2010/wordprocessingInk" xmlns:wne="http://schemas.microsoft.com/office/word/2006/wordml" xmlns:wps="http://schemas.microsoft.com/office/word/2010/wordprocessingShape" mc:Ignorable="w14 w15 w16se wp14">
   <w:body>
     <w:p>
       <w:pPr>
-        <w:pStyle w:val="Ttulo1"/>
+        <w:pStyle w:val="Heading1"/>
         <w:jc w:val="center"/>
         <w:rPr>
           <w:rFonts w:cs="Arial"/>
@@ -13,7 +13,7 @@
     </w:p>
     <w:p>
       <w:pPr>
-        <w:pStyle w:val="Ttulo1"/>
+        <w:pStyle w:val="Heading1"/>
         <w:jc w:val="center"/>
         <w:rPr>
           <w:rFonts w:cs="Arial"/>
@@ -22,7 +22,7 @@
     </w:p>
     <w:p>
       <w:pPr>
-        <w:pStyle w:val="Ttulo1"/>
+        <w:pStyle w:val="Heading1"/>
         <w:jc w:val="center"/>
         <w:rPr>
           <w:rFonts w:cs="Arial"/>
@@ -31,7 +31,7 @@
     </w:p>
     <w:p>
       <w:pPr>
-        <w:pStyle w:val="Ttulo1"/>
+        <w:pStyle w:val="Heading1"/>
         <w:jc w:val="center"/>
         <w:rPr>
           <w:rFonts w:cs="Arial"/>
@@ -40,7 +40,7 @@
     </w:p>
     <w:p>
       <w:pPr>
-        <w:pStyle w:val="Ttulo1"/>
+        <w:pStyle w:val="Heading1"/>
         <w:jc w:val="center"/>
         <w:rPr>
           <w:rFonts w:cs="Arial"/>
@@ -49,7 +49,7 @@
     </w:p>
     <w:p>
       <w:pPr>
-        <w:pStyle w:val="Ttulo1"/>
+        <w:pStyle w:val="Heading1"/>
         <w:jc w:val="center"/>
         <w:rPr>
           <w:rFonts w:cs="Arial"/>
@@ -58,7 +58,7 @@
     </w:p>
     <w:p>
       <w:pPr>
-        <w:pStyle w:val="Ttulo1"/>
+        <w:pStyle w:val="Heading1"/>
         <w:jc w:val="center"/>
         <w:rPr>
           <w:rFonts w:cs="Arial"/>
@@ -67,7 +67,7 @@
     </w:p>
     <w:p>
       <w:pPr>
-        <w:pStyle w:val="Ttulo1"/>
+        <w:pStyle w:val="Heading1"/>
         <w:jc w:val="center"/>
         <w:rPr>
           <w:rFonts w:cs="Arial"/>
@@ -76,7 +76,7 @@
     </w:p>
     <w:p>
       <w:pPr>
-        <w:pStyle w:val="Ttulo1"/>
+        <w:pStyle w:val="Heading1"/>
         <w:jc w:val="center"/>
         <w:rPr>
           <w:rFonts w:cs="Arial"/>
@@ -93,7 +93,7 @@
     </w:p>
     <w:p>
       <w:pPr>
-        <w:pStyle w:val="Ttulo1"/>
+        <w:pStyle w:val="Heading1"/>
         <w:jc w:val="center"/>
         <w:rPr>
           <w:rFonts w:cs="Arial"/>
@@ -110,7 +110,7 @@
     </w:p>
     <w:p>
       <w:pPr>
-        <w:pStyle w:val="Ttulo2"/>
+        <w:pStyle w:val="Heading2"/>
         <w:jc w:val="center"/>
         <w:rPr>
           <w:rFonts w:cs="Arial"/>
@@ -136,7 +136,7 @@
     <w:p/>
     <w:p>
       <w:pPr>
-        <w:pStyle w:val="Ttulo1"/>
+        <w:pStyle w:val="Heading1"/>
         <w:jc w:val="center"/>
       </w:pPr>
       <w:r>
@@ -154,7 +154,7 @@
     </w:p>
     <w:p>
       <w:pPr>
-        <w:pStyle w:val="Ttulo1"/>
+        <w:pStyle w:val="Heading1"/>
       </w:pPr>
       <w:r>
         <w:lastRenderedPageBreak/>
@@ -163,7 +163,7 @@
     </w:p>
     <w:p>
       <w:pPr>
-        <w:pStyle w:val="Prrafodelista"/>
+        <w:pStyle w:val="ListParagraph"/>
         <w:numPr>
           <w:ilvl w:val="0"/>
           <w:numId w:val="15"/>
@@ -185,7 +185,7 @@
     </w:p>
     <w:p>
       <w:pPr>
-        <w:pStyle w:val="Prrafodelista"/>
+        <w:pStyle w:val="ListParagraph"/>
         <w:numPr>
           <w:ilvl w:val="1"/>
           <w:numId w:val="15"/>
@@ -207,7 +207,7 @@
     </w:p>
     <w:p>
       <w:pPr>
-        <w:pStyle w:val="Prrafodelista"/>
+        <w:pStyle w:val="ListParagraph"/>
         <w:numPr>
           <w:ilvl w:val="1"/>
           <w:numId w:val="15"/>
@@ -229,7 +229,7 @@
     </w:p>
     <w:p>
       <w:pPr>
-        <w:pStyle w:val="Prrafodelista"/>
+        <w:pStyle w:val="ListParagraph"/>
         <w:numPr>
           <w:ilvl w:val="1"/>
           <w:numId w:val="15"/>
@@ -251,7 +251,7 @@
     </w:p>
     <w:p>
       <w:pPr>
-        <w:pStyle w:val="Prrafodelista"/>
+        <w:pStyle w:val="ListParagraph"/>
         <w:numPr>
           <w:ilvl w:val="0"/>
           <w:numId w:val="15"/>
@@ -273,7 +273,7 @@
     </w:p>
     <w:p>
       <w:pPr>
-        <w:pStyle w:val="Prrafodelista"/>
+        <w:pStyle w:val="ListParagraph"/>
         <w:numPr>
           <w:ilvl w:val="1"/>
           <w:numId w:val="15"/>
@@ -295,7 +295,7 @@
     </w:p>
     <w:p>
       <w:pPr>
-        <w:pStyle w:val="Prrafodelista"/>
+        <w:pStyle w:val="ListParagraph"/>
         <w:numPr>
           <w:ilvl w:val="0"/>
           <w:numId w:val="15"/>
@@ -317,7 +317,7 @@
     </w:p>
     <w:p>
       <w:pPr>
-        <w:pStyle w:val="Prrafodelista"/>
+        <w:pStyle w:val="ListParagraph"/>
         <w:numPr>
           <w:ilvl w:val="0"/>
           <w:numId w:val="15"/>
@@ -339,7 +339,7 @@
     </w:p>
     <w:p>
       <w:pPr>
-        <w:pStyle w:val="Prrafodelista"/>
+        <w:pStyle w:val="ListParagraph"/>
         <w:numPr>
           <w:ilvl w:val="0"/>
           <w:numId w:val="15"/>
@@ -361,7 +361,7 @@
     </w:p>
     <w:p>
       <w:pPr>
-        <w:pStyle w:val="Prrafodelista"/>
+        <w:pStyle w:val="ListParagraph"/>
         <w:numPr>
           <w:ilvl w:val="1"/>
           <w:numId w:val="15"/>
@@ -383,7 +383,7 @@
     </w:p>
     <w:p>
       <w:pPr>
-        <w:pStyle w:val="Prrafodelista"/>
+        <w:pStyle w:val="ListParagraph"/>
         <w:numPr>
           <w:ilvl w:val="2"/>
           <w:numId w:val="15"/>
@@ -405,7 +405,7 @@
     </w:p>
     <w:p>
       <w:pPr>
-        <w:pStyle w:val="Prrafodelista"/>
+        <w:pStyle w:val="ListParagraph"/>
         <w:numPr>
           <w:ilvl w:val="3"/>
           <w:numId w:val="15"/>
@@ -427,7 +427,7 @@
     </w:p>
     <w:p>
       <w:pPr>
-        <w:pStyle w:val="Prrafodelista"/>
+        <w:pStyle w:val="ListParagraph"/>
         <w:numPr>
           <w:ilvl w:val="3"/>
           <w:numId w:val="15"/>
@@ -449,7 +449,7 @@
     </w:p>
     <w:p>
       <w:pPr>
-        <w:pStyle w:val="Prrafodelista"/>
+        <w:pStyle w:val="ListParagraph"/>
         <w:numPr>
           <w:ilvl w:val="3"/>
           <w:numId w:val="15"/>
@@ -471,7 +471,7 @@
     </w:p>
     <w:p>
       <w:pPr>
-        <w:pStyle w:val="Prrafodelista"/>
+        <w:pStyle w:val="ListParagraph"/>
         <w:numPr>
           <w:ilvl w:val="2"/>
           <w:numId w:val="15"/>
@@ -493,7 +493,7 @@
     </w:p>
     <w:p>
       <w:pPr>
-        <w:pStyle w:val="Prrafodelista"/>
+        <w:pStyle w:val="ListParagraph"/>
         <w:numPr>
           <w:ilvl w:val="0"/>
           <w:numId w:val="15"/>
@@ -515,7 +515,7 @@
     </w:p>
     <w:p>
       <w:pPr>
-        <w:pStyle w:val="Prrafodelista"/>
+        <w:pStyle w:val="ListParagraph"/>
         <w:numPr>
           <w:ilvl w:val="1"/>
           <w:numId w:val="15"/>
@@ -627,7 +627,7 @@
     </w:p>
     <w:p>
       <w:pPr>
-        <w:pStyle w:val="Ttulo1"/>
+        <w:pStyle w:val="Heading1"/>
         <w:numPr>
           <w:ilvl w:val="0"/>
           <w:numId w:val="2"/>
@@ -647,7 +647,7 @@
     </w:p>
     <w:p>
       <w:pPr>
-        <w:pStyle w:val="Ttulo2"/>
+        <w:pStyle w:val="Heading2"/>
         <w:numPr>
           <w:ilvl w:val="1"/>
           <w:numId w:val="2"/>
@@ -824,7 +824,7 @@
     </w:p>
     <w:p>
       <w:pPr>
-        <w:pStyle w:val="Ttulo2"/>
+        <w:pStyle w:val="Heading2"/>
         <w:numPr>
           <w:ilvl w:val="1"/>
           <w:numId w:val="2"/>
@@ -873,7 +873,7 @@
             <v:path o:extrusionok="f" gradientshapeok="t" o:connecttype="rect"/>
             <o:lock v:ext="edit" aspectratio="t"/>
           </v:shapetype>
-          <v:shape id="_x0000_i1025" type="#_x0000_t75" style="width:425.75pt;height:3in">
+          <v:shape id="_x0000_i1025" type="#_x0000_t75" style="width:426pt;height:3in">
             <v:imagedata r:id="rId8" o:title="PlataformaDistVid"/>
           </v:shape>
         </w:pict>
@@ -889,7 +889,7 @@
     </w:p>
     <w:p>
       <w:pPr>
-        <w:pStyle w:val="Ttulo2"/>
+        <w:pStyle w:val="Heading2"/>
         <w:numPr>
           <w:ilvl w:val="1"/>
           <w:numId w:val="2"/>
@@ -917,7 +917,49 @@
         <w:rPr>
           <w:rFonts w:cs="Arial"/>
         </w:rPr>
-        <w:t>Los actores principales son los usuarios registrados y los administradores. Los usuarios registrados podrán descargar los juegos y enviar y recibir mensajes de jugadores, y por supuesto, como pueden descargar juegos, de igual forma recibirán las actualizaciones de los mismos. Los administradores podrán consultar las estadísticas en tiempo real de la plataforma (como los usuarios conectados y las descargas de los juegos), además de prohibir el acceso a ciertos usuarios en caso de que incumplan alguna norma de uso.</w:t>
+        <w:t>Los actores principales son los usuarios registrados y los administradores. Los usuar</w:t>
+      </w:r>
+      <w:r>
+        <w:rPr>
+          <w:rFonts w:cs="Arial"/>
+        </w:rPr>
+        <w:t>ios registrados podrán ver los juegos disponibles en la tienda, agregarlos a su librería, descargarlos, y jugarlos cuando quieran. También podrán buscar usuarios y enviarles invitaciones de amistad de tal forma que podrán chatear con ellos</w:t>
+      </w:r>
+      <w:r>
+        <w:rPr>
+          <w:rFonts w:cs="Arial"/>
+        </w:rPr>
+        <w:t>. Los administradores</w:t>
+      </w:r>
+      <w:r>
+        <w:rPr>
+          <w:rFonts w:cs="Arial"/>
+        </w:rPr>
+        <w:t>, además de poder hacer todo lo que los usuarios registrados pueden,</w:t>
+      </w:r>
+      <w:r>
+        <w:rPr>
+          <w:rFonts w:cs="Arial"/>
+        </w:rPr>
+        <w:t xml:space="preserve"> podrán consultar las estadísticas en tiempo real de la plataforma (</w:t>
+      </w:r>
+      <w:r>
+        <w:rPr>
+          <w:rFonts w:cs="Arial"/>
+        </w:rPr>
+        <w:t>como qué juegos hay en la tienda, cuántos usuarios lo juegan, y cuántos lo están jugando en ese momento, además de cuántas horas en total han jugado todos los usuarios</w:t>
+      </w:r>
+      <w:r>
+        <w:rPr>
+          <w:rFonts w:cs="Arial"/>
+        </w:rPr>
+        <w:t>), además de prohibir el acceso a ciertos usuarios en caso de qu</w:t>
+      </w:r>
+      <w:r>
+        <w:rPr>
+          <w:rFonts w:cs="Arial"/>
+        </w:rPr>
+        <w:t>e incumplan alguna norma de uso o introducir nuevos juegos a la tienda.</w:t>
       </w:r>
     </w:p>
     <w:p>
@@ -930,7 +972,7 @@
     </w:p>
     <w:p>
       <w:pPr>
-        <w:pStyle w:val="Ttulo1"/>
+        <w:pStyle w:val="Heading1"/>
         <w:numPr>
           <w:ilvl w:val="0"/>
           <w:numId w:val="2"/>
@@ -950,7 +992,7 @@
     </w:p>
     <w:p>
       <w:pPr>
-        <w:pStyle w:val="Ttulo2"/>
+        <w:pStyle w:val="Heading2"/>
         <w:numPr>
           <w:ilvl w:val="1"/>
           <w:numId w:val="2"/>
@@ -978,7 +1020,31 @@
         <w:rPr>
           <w:rFonts w:cs="Arial"/>
         </w:rPr>
-        <w:t>Actualmente existen muchas plataformas como la que se está planteando en este estudio de viabilidad. Algunas de las actualmente presentes son Steam, Origin, uPlay, etc. Todas estas plataformas ofrecen de una forma u otra los mismos servicios que se pretenden proporcionar con esta plataforma, pero al ser un proyecto final de grado, el proyecto sigue hacia adelante.</w:t>
+        <w:t>Actualmente existen muchas plataformas como la que se está planteando en este estudio de viabilidad. Algunas de las actualmente presentes son Steam, Origin, uPlay,</w:t>
+      </w:r>
+      <w:r>
+        <w:rPr>
+          <w:rFonts w:cs="Arial"/>
+        </w:rPr>
+        <w:t xml:space="preserve"> Epic Games,</w:t>
+      </w:r>
+      <w:r>
+        <w:rPr>
+          <w:rFonts w:cs="Arial"/>
+        </w:rPr>
+        <w:t xml:space="preserve"> etc. Todas estas plataformas ofrecen de una forma u otra los mismos servicios que se pretenden proporcionar con esta plataforma, pero al</w:t>
+      </w:r>
+      <w:r>
+        <w:rPr>
+          <w:rFonts w:cs="Arial"/>
+        </w:rPr>
+        <w:t xml:space="preserve"> ser un proyecto final de grado, la intención es ver cómo de difícil es implementar una plataforma de esta escala. Por esta razón,</w:t>
+      </w:r>
+      <w:r>
+        <w:rPr>
+          <w:rFonts w:cs="Arial"/>
+        </w:rPr>
+        <w:t xml:space="preserve"> el proyecto sigue hacia adelante.</w:t>
       </w:r>
     </w:p>
     <w:p>
@@ -991,7 +1057,7 @@
     </w:p>
     <w:p>
       <w:pPr>
-        <w:pStyle w:val="Ttulo1"/>
+        <w:pStyle w:val="Heading1"/>
         <w:numPr>
           <w:ilvl w:val="0"/>
           <w:numId w:val="2"/>
@@ -1004,7 +1070,7 @@
     </w:p>
     <w:tbl>
       <w:tblPr>
-        <w:tblStyle w:val="Tablaconcuadrcula"/>
+        <w:tblStyle w:val="TableGrid"/>
         <w:tblW w:w="0" w:type="auto"/>
         <w:tblLook w:val="04A0" w:firstRow="1" w:lastRow="0" w:firstColumn="1" w:lastColumn="0" w:noHBand="0" w:noVBand="1"/>
       </w:tblPr>
@@ -1098,7 +1164,7 @@
               <w:spacing w:line="480" w:lineRule="auto"/>
             </w:pPr>
             <w:r>
-              <w:t>Usuario sin registrar</w:t>
+              <w:t>Usuario registrado</w:t>
             </w:r>
           </w:p>
         </w:tc>
@@ -1111,7 +1177,7 @@
               <w:spacing w:line="480" w:lineRule="auto"/>
             </w:pPr>
             <w:r>
-              <w:t>La aplicación permite a los usuarios que no están registrados ver los videojuegos disponibles en la plataforma</w:t>
+              <w:t>Los usuarios que se han registrado y pueden logearse en la aplicación para descargar y jugar los juegos disponibles en la plataforma.</w:t>
             </w:r>
           </w:p>
         </w:tc>
@@ -1139,7 +1205,7 @@
               <w:spacing w:line="480" w:lineRule="auto"/>
             </w:pPr>
             <w:r>
-              <w:t>Usuario registrado</w:t>
+              <w:t>Administrador</w:t>
             </w:r>
           </w:p>
         </w:tc>
@@ -1152,53 +1218,6 @@
               <w:spacing w:line="480" w:lineRule="auto"/>
             </w:pPr>
             <w:r>
-              <w:t xml:space="preserve">Los usuarios que se han registrado y pueden logearse en la aplicación </w:t>
-            </w:r>
-            <w:r>
-              <w:t>para</w:t>
-            </w:r>
-            <w:r>
-              <w:t xml:space="preserve"> descargar y jugar los juegos disponibles en la plataforma.</w:t>
-            </w:r>
-          </w:p>
-        </w:tc>
-      </w:tr>
-      <w:tr>
-        <w:tc>
-          <w:tcPr>
-            <w:tcW w:w="1271" w:type="dxa"/>
-          </w:tcPr>
-          <w:p>
-            <w:pPr>
-              <w:spacing w:line="480" w:lineRule="auto"/>
-            </w:pPr>
-            <w:r>
-              <w:t>USU3</w:t>
-            </w:r>
-          </w:p>
-        </w:tc>
-        <w:tc>
-          <w:tcPr>
-            <w:tcW w:w="2552" w:type="dxa"/>
-          </w:tcPr>
-          <w:p>
-            <w:pPr>
-              <w:spacing w:line="480" w:lineRule="auto"/>
-            </w:pPr>
-            <w:r>
-              <w:t>Administrador</w:t>
-            </w:r>
-          </w:p>
-        </w:tc>
-        <w:tc>
-          <w:tcPr>
-            <w:tcW w:w="4671" w:type="dxa"/>
-          </w:tcPr>
-          <w:p>
-            <w:pPr>
-              <w:spacing w:line="480" w:lineRule="auto"/>
-            </w:pPr>
-            <w:r>
               <w:t>Igual que un usuario registrado, puede descargarse los juegos disponibles, pero además tiene permiso para ver las estadísticas de los juegos en tiempo real</w:t>
             </w:r>
           </w:p>
@@ -1212,7 +1231,7 @@
     </w:p>
     <w:p>
       <w:pPr>
-        <w:pStyle w:val="Ttulo1"/>
+        <w:pStyle w:val="Heading1"/>
         <w:numPr>
           <w:ilvl w:val="0"/>
           <w:numId w:val="2"/>
@@ -1220,12 +1239,13 @@
         <w:spacing w:line="360" w:lineRule="auto"/>
       </w:pPr>
       <w:r>
+        <w:lastRenderedPageBreak/>
         <w:t>Catálogo de requisitos previos</w:t>
       </w:r>
     </w:p>
     <w:tbl>
       <w:tblPr>
-        <w:tblStyle w:val="Tablaconcuadrcula"/>
+        <w:tblStyle w:val="TableGrid"/>
         <w:tblW w:w="0" w:type="auto"/>
         <w:tblLook w:val="04A0" w:firstRow="1" w:lastRow="0" w:firstColumn="1" w:lastColumn="0" w:noHBand="0" w:noVBand="1"/>
       </w:tblPr>
@@ -1746,7 +1766,7 @@
               <w:jc w:val="center"/>
             </w:pPr>
             <w:r>
-              <w:t>1</w:t>
+              <w:t>3</w:t>
             </w:r>
           </w:p>
         </w:tc>
@@ -1909,7 +1929,7 @@
               <w:jc w:val="center"/>
             </w:pPr>
             <w:r>
-              <w:t>3</w:t>
+              <w:t>4</w:t>
             </w:r>
           </w:p>
         </w:tc>
@@ -1941,8 +1961,6 @@
             <w:r>
               <w:t>RQF11</w:t>
             </w:r>
-            <w:bookmarkStart w:id="0" w:name="_GoBack"/>
-            <w:bookmarkEnd w:id="0"/>
           </w:p>
         </w:tc>
         <w:tc>
@@ -1986,7 +2004,7 @@
     <w:p/>
     <w:p>
       <w:pPr>
-        <w:pStyle w:val="Ttulo1"/>
+        <w:pStyle w:val="Heading1"/>
         <w:numPr>
           <w:ilvl w:val="0"/>
           <w:numId w:val="2"/>
@@ -1999,7 +2017,7 @@
     </w:p>
     <w:p>
       <w:pPr>
-        <w:pStyle w:val="Ttulo2"/>
+        <w:pStyle w:val="Heading2"/>
         <w:numPr>
           <w:ilvl w:val="1"/>
           <w:numId w:val="2"/>
@@ -2012,7 +2030,7 @@
     </w:p>
     <w:p>
       <w:pPr>
-        <w:pStyle w:val="Ttulo2"/>
+        <w:pStyle w:val="Heading2"/>
         <w:numPr>
           <w:ilvl w:val="2"/>
           <w:numId w:val="2"/>
@@ -2025,7 +2043,7 @@
     </w:p>
     <w:p>
       <w:pPr>
-        <w:pStyle w:val="Ttulo2"/>
+        <w:pStyle w:val="Heading2"/>
         <w:numPr>
           <w:ilvl w:val="3"/>
           <w:numId w:val="2"/>
@@ -2041,12 +2059,12 @@
         <w:spacing w:line="480" w:lineRule="auto"/>
       </w:pPr>
       <w:r>
-        <w:t>Si este proyecto fuera para una empresa grande y renombrada, se usarían servidores propios donde alojar los juegos, con espacio y ancho de banda de sobra para que todos los usuarios disfrutasen de la mejor experiencia posible, pero al tratarse de un proyecto final de curso, se usará un hosting gratuito, que tendrá muchas más limitaciones que si se usase hardware propio.</w:t>
-      </w:r>
-    </w:p>
-    <w:p>
-      <w:pPr>
-        <w:pStyle w:val="Ttulo2"/>
+        <w:t>Para el alojamiento de los videojuegos y la descarga de los mismos se usará un hosting gratuito, que tendrá muchas más limitaciones que si se usase hardware propio.</w:t>
+      </w:r>
+    </w:p>
+    <w:p>
+      <w:pPr>
+        <w:pStyle w:val="Heading2"/>
         <w:numPr>
           <w:ilvl w:val="3"/>
           <w:numId w:val="2"/>
@@ -2062,15 +2080,12 @@
         <w:spacing w:line="480" w:lineRule="auto"/>
       </w:pPr>
       <w:r>
-        <w:t xml:space="preserve">Se deben usar tecnologías gratuitas por falta de dinero para usar herramientas de pago. No importa si las tecnologías que se usen permiten generar ingresos o no, </w:t>
-      </w:r>
-      <w:r>
-        <w:t>ya que no se ha planteado en ningún momento añadir ningún tipo de monetización a la aplicación. Todas las funcionalidades de la misma son gratis para el cliente.</w:t>
-      </w:r>
-    </w:p>
-    <w:p>
-      <w:pPr>
-        <w:pStyle w:val="Ttulo2"/>
+        <w:t>Se deben usar tecnologías gratuitas por falta de dinero para usar herramientas de pago. No importa si las tecnologías que se usen permiten generar ingresos o no, ya que no se ha planteado en ningún momento añadir ningún tipo de monetización a la aplicación. Todas las funcionalidades de la misma son gratis para el cliente.</w:t>
+      </w:r>
+    </w:p>
+    <w:p>
+      <w:pPr>
+        <w:pStyle w:val="Heading2"/>
         <w:numPr>
           <w:ilvl w:val="3"/>
           <w:numId w:val="2"/>
@@ -2085,14 +2100,11 @@
         <w:spacing w:line="480" w:lineRule="auto"/>
       </w:pPr>
       <w:r>
-        <w:t xml:space="preserve">Va a ser una aplicación que se pueda usar en cualquier Windows (de XP en adelante al menos), por lo que usaremos Windows Presentation Foundation para </w:t>
+        <w:t xml:space="preserve">Va a ser una aplicación que se pueda usar en cualquier Windows (de XP en adelante al menos), por lo que usaremos Windows Presentation Foundation para asegurar la compatibilidad entre sistemas. Se ha planteado usar Windows </w:t>
       </w:r>
       <w:r>
         <w:lastRenderedPageBreak/>
-        <w:t>asegurar la compatibilidad entre sistemas. Se ha planteado usar Windows Forms, pero no es tan potente ni asegura la escalabilidad gráfica como WPF</w:t>
-      </w:r>
-      <w:r>
-        <w:t>, por lo que queda descartado.</w:t>
+        <w:t>Forms, pero no es tan potente ni asegura la escalabilidad gráfica como WPF, por lo que queda descartado.</w:t>
       </w:r>
     </w:p>
     <w:p>
@@ -2100,10 +2112,7 @@
         <w:spacing w:line="480" w:lineRule="auto"/>
       </w:pPr>
       <w:r>
-        <w:t xml:space="preserve">Para la programación </w:t>
-      </w:r>
-      <w:r>
-        <w:t>de la API que proporcionará la información necesaria al cliente se usará Laravel.</w:t>
+        <w:t>Para la programación de la API que proporcionará la información necesaria al cliente se usará Laravel.</w:t>
       </w:r>
     </w:p>
     <w:p>
@@ -2116,7 +2125,7 @@
     </w:p>
     <w:p>
       <w:pPr>
-        <w:pStyle w:val="Ttulo2"/>
+        <w:pStyle w:val="Heading2"/>
         <w:numPr>
           <w:ilvl w:val="2"/>
           <w:numId w:val="2"/>
@@ -2128,7 +2137,7 @@
     </w:p>
     <w:tbl>
       <w:tblPr>
-        <w:tblStyle w:val="Tablaconcuadrcula"/>
+        <w:tblStyle w:val="TableGrid"/>
         <w:tblW w:w="0" w:type="auto"/>
         <w:tblLook w:val="04A0" w:firstRow="1" w:lastRow="0" w:firstColumn="1" w:lastColumn="0" w:noHBand="0" w:noVBand="1"/>
       </w:tblPr>
@@ -2213,10 +2222,7 @@
           </w:tcPr>
           <w:p>
             <w:r>
-              <w:t>80</w:t>
-            </w:r>
-            <w:r>
-              <w:t>%</w:t>
+              <w:t>80%</w:t>
             </w:r>
           </w:p>
         </w:tc>
@@ -2248,10 +2254,7 @@
           </w:tcPr>
           <w:p>
             <w:r>
-              <w:t>90</w:t>
-            </w:r>
-            <w:r>
-              <w:t>%</w:t>
+              <w:t>90%</w:t>
             </w:r>
           </w:p>
         </w:tc>
@@ -2283,10 +2286,7 @@
           </w:tcPr>
           <w:p>
             <w:r>
-              <w:t>25</w:t>
-            </w:r>
-            <w:r>
-              <w:t>%</w:t>
+              <w:t>25%</w:t>
             </w:r>
           </w:p>
         </w:tc>
@@ -2302,10 +2302,136 @@
         </w:tc>
       </w:tr>
     </w:tbl>
+    <w:p>
+      <w:pPr>
+        <w:pStyle w:val="Heading2"/>
+      </w:pPr>
+    </w:p>
+    <w:p>
+      <w:pPr>
+        <w:pStyle w:val="Heading2"/>
+        <w:numPr>
+          <w:ilvl w:val="1"/>
+          <w:numId w:val="2"/>
+        </w:numPr>
+      </w:pPr>
+      <w:r>
+        <w:t>Segunda propuesta</w:t>
+      </w:r>
+    </w:p>
+    <w:p>
+      <w:pPr>
+        <w:pStyle w:val="Heading2"/>
+        <w:numPr>
+          <w:ilvl w:val="2"/>
+          <w:numId w:val="2"/>
+        </w:numPr>
+      </w:pPr>
+      <w:r>
+        <w:t>Descripción completa</w:t>
+      </w:r>
+    </w:p>
+    <w:p>
+      <w:pPr>
+        <w:pStyle w:val="Heading2"/>
+        <w:numPr>
+          <w:ilvl w:val="3"/>
+          <w:numId w:val="2"/>
+        </w:numPr>
+      </w:pPr>
+      <w:r>
+        <w:t>Hardware</w:t>
+      </w:r>
+    </w:p>
+    <w:p>
+      <w:pPr>
+        <w:spacing w:line="480" w:lineRule="auto"/>
+      </w:pPr>
+      <w:r>
+        <w:t>Para el alojamiento de los videojuegos y la descarga de los mismos se usará un hosting gratuito, que tendrá muchas más limitaciones que si se usase hardware propio.</w:t>
+      </w:r>
+    </w:p>
+    <w:p>
+      <w:pPr>
+        <w:pStyle w:val="Heading2"/>
+        <w:numPr>
+          <w:ilvl w:val="3"/>
+          <w:numId w:val="2"/>
+        </w:numPr>
+      </w:pPr>
+      <w:r>
+        <w:t>Requisitos</w:t>
+      </w:r>
+    </w:p>
+    <w:p>
+      <w:pPr>
+        <w:spacing w:line="480" w:lineRule="auto"/>
+      </w:pPr>
+      <w:r>
+        <w:t xml:space="preserve">Se deben usar tecnologías gratuitas por falta de dinero para usar herramientas de pago. No importa si las tecnologías que se usen permiten generar ingresos o no, ya que no se ha planteado en ningún momento añadir ningún tipo de </w:t>
+      </w:r>
+      <w:r>
+        <w:lastRenderedPageBreak/>
+        <w:t>monetización a la aplicación. Todas las funcionalidades de la misma son gratis para el cliente.</w:t>
+      </w:r>
+    </w:p>
+    <w:p>
+      <w:pPr>
+        <w:pStyle w:val="Heading2"/>
+        <w:numPr>
+          <w:ilvl w:val="3"/>
+          <w:numId w:val="2"/>
+        </w:numPr>
+      </w:pPr>
+      <w:r>
+        <w:t>Tecnologías</w:t>
+      </w:r>
+    </w:p>
+    <w:p>
+      <w:pPr>
+        <w:spacing w:line="480" w:lineRule="auto"/>
+      </w:pPr>
+      <w:r>
+        <w:t>Va a ser una aplicación que se pueda usar en cualquier Windows (de XP en adelante al menos), por lo que usaremos Windows Presentation Foundation para asegurar la compatibilidad entre sistemas. Se ha planteado usar Windows Forms, pero no es tan potente ni asegura la escalabilidad gráfica como WPF, por lo que queda descartado.</w:t>
+      </w:r>
+    </w:p>
+    <w:p>
+      <w:pPr>
+        <w:spacing w:line="480" w:lineRule="auto"/>
+      </w:pPr>
+      <w:r>
+        <w:t>Para garantizar comunicación en tiempo real con el servidor y con los otros usuarios se usará la librería de SignalR.</w:t>
+      </w:r>
+    </w:p>
+    <w:p>
+      <w:pPr>
+        <w:spacing w:line="480" w:lineRule="auto"/>
+      </w:pPr>
+      <w:r>
+        <w:t xml:space="preserve">Para la programación de la API que proporcionará la información necesaria al </w:t>
+      </w:r>
+      <w:r>
+        <w:t>servidor de SignalR, se implementará en .NET Core.</w:t>
+      </w:r>
+    </w:p>
+    <w:p>
+      <w:pPr>
+        <w:spacing w:line="480" w:lineRule="auto"/>
+      </w:pPr>
+      <w:r>
+        <w:t xml:space="preserve">Para </w:t>
+      </w:r>
+      <w:r>
+        <w:t>guardar los datos de todos los usuarios, juegos, etc., se usará SQL Server en un servidor de Azure</w:t>
+      </w:r>
+      <w:bookmarkStart w:id="0" w:name="_GoBack"/>
+      <w:bookmarkEnd w:id="0"/>
+    </w:p>
     <w:p/>
-    <w:p>
-      <w:pPr>
-        <w:pStyle w:val="Ttulo1"/>
+    <w:p/>
+    <w:p>
+      <w:pPr>
+        <w:pStyle w:val="Heading1"/>
         <w:numPr>
           <w:ilvl w:val="0"/>
           <w:numId w:val="2"/>
@@ -2317,7 +2443,7 @@
     </w:p>
     <w:p>
       <w:pPr>
-        <w:pStyle w:val="Ttulo2"/>
+        <w:pStyle w:val="Heading2"/>
         <w:numPr>
           <w:ilvl w:val="1"/>
           <w:numId w:val="2"/>
@@ -2352,7 +2478,7 @@
 </file>
 
 <file path=word/endnotes.xml><?xml version="1.0" encoding="utf-8"?>
-<w:endnotes xmlns:wpc="http://schemas.microsoft.com/office/word/2010/wordprocessingCanvas" xmlns:mc="http://schemas.openxmlformats.org/markup-compatibility/2006" xmlns:o="urn:schemas-microsoft-com:office:office" xmlns:r="http://schemas.openxmlformats.org/officeDocument/2006/relationships" xmlns:m="http://schemas.openxmlformats.org/officeDocument/2006/math" xmlns:v="urn:schemas-microsoft-com:vml" xmlns:wp14="http://schemas.microsoft.com/office/word/2010/wordprocessingDrawing" xmlns:wp="http://schemas.openxmlformats.org/drawingml/2006/wordprocessingDrawing" xmlns:w10="urn:schemas-microsoft-com:office:word" xmlns:w="http://schemas.openxmlformats.org/wordprocessingml/2006/main" xmlns:w14="http://schemas.microsoft.com/office/word/2010/wordml" xmlns:w15="http://schemas.microsoft.com/office/word/2012/wordml" xmlns:wpg="http://schemas.microsoft.com/office/word/2010/wordprocessingGroup" xmlns:wpi="http://schemas.microsoft.com/office/word/2010/wordprocessingInk" xmlns:wne="http://schemas.microsoft.com/office/word/2006/wordml" xmlns:wps="http://schemas.microsoft.com/office/word/2010/wordprocessingShape" mc:Ignorable="w14 w15 wp14">
+<w:endnotes xmlns:wpc="http://schemas.microsoft.com/office/word/2010/wordprocessingCanvas" xmlns:cx="http://schemas.microsoft.com/office/drawing/2014/chartex" xmlns:cx1="http://schemas.microsoft.com/office/drawing/2015/9/8/chartex" xmlns:mc="http://schemas.openxmlformats.org/markup-compatibility/2006" xmlns:o="urn:schemas-microsoft-com:office:office" xmlns:r="http://schemas.openxmlformats.org/officeDocument/2006/relationships" xmlns:m="http://schemas.openxmlformats.org/officeDocument/2006/math" xmlns:v="urn:schemas-microsoft-com:vml" xmlns:wp14="http://schemas.microsoft.com/office/word/2010/wordprocessingDrawing" xmlns:wp="http://schemas.openxmlformats.org/drawingml/2006/wordprocessingDrawing" xmlns:w10="urn:schemas-microsoft-com:office:word" xmlns:w="http://schemas.openxmlformats.org/wordprocessingml/2006/main" xmlns:w14="http://schemas.microsoft.com/office/word/2010/wordml" xmlns:w15="http://schemas.microsoft.com/office/word/2012/wordml" xmlns:w16se="http://schemas.microsoft.com/office/word/2015/wordml/symex" xmlns:wpg="http://schemas.microsoft.com/office/word/2010/wordprocessingGroup" xmlns:wpi="http://schemas.microsoft.com/office/word/2010/wordprocessingInk" xmlns:wne="http://schemas.microsoft.com/office/word/2006/wordml" xmlns:wps="http://schemas.microsoft.com/office/word/2010/wordprocessingShape" mc:Ignorable="w14 w15 w16se wp14">
   <w:endnote w:type="separator" w:id="-1">
     <w:p>
       <w:pPr>
@@ -2377,7 +2503,7 @@
 </file>
 
 <file path=word/footnotes.xml><?xml version="1.0" encoding="utf-8"?>
-<w:footnotes xmlns:wpc="http://schemas.microsoft.com/office/word/2010/wordprocessingCanvas" xmlns:mc="http://schemas.openxmlformats.org/markup-compatibility/2006" xmlns:o="urn:schemas-microsoft-com:office:office" xmlns:r="http://schemas.openxmlformats.org/officeDocument/2006/relationships" xmlns:m="http://schemas.openxmlformats.org/officeDocument/2006/math" xmlns:v="urn:schemas-microsoft-com:vml" xmlns:wp14="http://schemas.microsoft.com/office/word/2010/wordprocessingDrawing" xmlns:wp="http://schemas.openxmlformats.org/drawingml/2006/wordprocessingDrawing" xmlns:w10="urn:schemas-microsoft-com:office:word" xmlns:w="http://schemas.openxmlformats.org/wordprocessingml/2006/main" xmlns:w14="http://schemas.microsoft.com/office/word/2010/wordml" xmlns:w15="http://schemas.microsoft.com/office/word/2012/wordml" xmlns:wpg="http://schemas.microsoft.com/office/word/2010/wordprocessingGroup" xmlns:wpi="http://schemas.microsoft.com/office/word/2010/wordprocessingInk" xmlns:wne="http://schemas.microsoft.com/office/word/2006/wordml" xmlns:wps="http://schemas.microsoft.com/office/word/2010/wordprocessingShape" mc:Ignorable="w14 w15 wp14">
+<w:footnotes xmlns:wpc="http://schemas.microsoft.com/office/word/2010/wordprocessingCanvas" xmlns:cx="http://schemas.microsoft.com/office/drawing/2014/chartex" xmlns:cx1="http://schemas.microsoft.com/office/drawing/2015/9/8/chartex" xmlns:mc="http://schemas.openxmlformats.org/markup-compatibility/2006" xmlns:o="urn:schemas-microsoft-com:office:office" xmlns:r="http://schemas.openxmlformats.org/officeDocument/2006/relationships" xmlns:m="http://schemas.openxmlformats.org/officeDocument/2006/math" xmlns:v="urn:schemas-microsoft-com:vml" xmlns:wp14="http://schemas.microsoft.com/office/word/2010/wordprocessingDrawing" xmlns:wp="http://schemas.openxmlformats.org/drawingml/2006/wordprocessingDrawing" xmlns:w10="urn:schemas-microsoft-com:office:word" xmlns:w="http://schemas.openxmlformats.org/wordprocessingml/2006/main" xmlns:w14="http://schemas.microsoft.com/office/word/2010/wordml" xmlns:w15="http://schemas.microsoft.com/office/word/2012/wordml" xmlns:w16se="http://schemas.microsoft.com/office/word/2015/wordml/symex" xmlns:wpg="http://schemas.microsoft.com/office/word/2010/wordprocessingGroup" xmlns:wpi="http://schemas.microsoft.com/office/word/2010/wordprocessingInk" xmlns:wne="http://schemas.microsoft.com/office/word/2006/wordml" xmlns:wps="http://schemas.microsoft.com/office/word/2010/wordprocessingShape" mc:Ignorable="w14 w15 w16se wp14">
   <w:footnote w:type="separator" w:id="-1">
     <w:p>
       <w:pPr>
@@ -2402,7 +2528,7 @@
 </file>
 
 <file path=word/header1.xml><?xml version="1.0" encoding="utf-8"?>
-<w:hdr xmlns:wpc="http://schemas.microsoft.com/office/word/2010/wordprocessingCanvas" xmlns:mc="http://schemas.openxmlformats.org/markup-compatibility/2006" xmlns:o="urn:schemas-microsoft-com:office:office" xmlns:r="http://schemas.openxmlformats.org/officeDocument/2006/relationships" xmlns:m="http://schemas.openxmlformats.org/officeDocument/2006/math" xmlns:v="urn:schemas-microsoft-com:vml" xmlns:wp14="http://schemas.microsoft.com/office/word/2010/wordprocessingDrawing" xmlns:wp="http://schemas.openxmlformats.org/drawingml/2006/wordprocessingDrawing" xmlns:w10="urn:schemas-microsoft-com:office:word" xmlns:w="http://schemas.openxmlformats.org/wordprocessingml/2006/main" xmlns:w14="http://schemas.microsoft.com/office/word/2010/wordml" xmlns:w15="http://schemas.microsoft.com/office/word/2012/wordml" xmlns:wpg="http://schemas.microsoft.com/office/word/2010/wordprocessingGroup" xmlns:wpi="http://schemas.microsoft.com/office/word/2010/wordprocessingInk" xmlns:wne="http://schemas.microsoft.com/office/word/2006/wordml" xmlns:wps="http://schemas.microsoft.com/office/word/2010/wordprocessingShape" mc:Ignorable="w14 w15 wp14">
+<w:hdr xmlns:wpc="http://schemas.microsoft.com/office/word/2010/wordprocessingCanvas" xmlns:cx="http://schemas.microsoft.com/office/drawing/2014/chartex" xmlns:cx1="http://schemas.microsoft.com/office/drawing/2015/9/8/chartex" xmlns:mc="http://schemas.openxmlformats.org/markup-compatibility/2006" xmlns:o="urn:schemas-microsoft-com:office:office" xmlns:r="http://schemas.openxmlformats.org/officeDocument/2006/relationships" xmlns:m="http://schemas.openxmlformats.org/officeDocument/2006/math" xmlns:v="urn:schemas-microsoft-com:vml" xmlns:wp14="http://schemas.microsoft.com/office/word/2010/wordprocessingDrawing" xmlns:wp="http://schemas.openxmlformats.org/drawingml/2006/wordprocessingDrawing" xmlns:w10="urn:schemas-microsoft-com:office:word" xmlns:w="http://schemas.openxmlformats.org/wordprocessingml/2006/main" xmlns:w14="http://schemas.microsoft.com/office/word/2010/wordml" xmlns:w15="http://schemas.microsoft.com/office/word/2012/wordml" xmlns:w16se="http://schemas.microsoft.com/office/word/2015/wordml/symex" xmlns:wpg="http://schemas.microsoft.com/office/word/2010/wordprocessingGroup" xmlns:wpi="http://schemas.microsoft.com/office/word/2010/wordprocessingInk" xmlns:wne="http://schemas.microsoft.com/office/word/2006/wordml" xmlns:wps="http://schemas.microsoft.com/office/word/2010/wordprocessingShape" mc:Ignorable="w14 w15 w16se wp14">
   <w:sdt>
     <w:sdtPr>
       <w:id w:val="1334103242"/>
@@ -2415,7 +2541,7 @@
     <w:sdtContent>
       <w:p>
         <w:pPr>
-          <w:pStyle w:val="Encabezado"/>
+          <w:pStyle w:val="Header"/>
           <w:jc w:val="right"/>
         </w:pPr>
         <w:r>
@@ -2441,14 +2567,14 @@
   </w:sdt>
   <w:p>
     <w:pPr>
-      <w:pStyle w:val="Encabezado"/>
+      <w:pStyle w:val="Header"/>
     </w:pPr>
   </w:p>
 </w:hdr>
 </file>
 
 <file path=word/numbering.xml><?xml version="1.0" encoding="utf-8"?>
-<w:numbering xmlns:wpc="http://schemas.microsoft.com/office/word/2010/wordprocessingCanvas" xmlns:mc="http://schemas.openxmlformats.org/markup-compatibility/2006" xmlns:o="urn:schemas-microsoft-com:office:office" xmlns:r="http://schemas.openxmlformats.org/officeDocument/2006/relationships" xmlns:m="http://schemas.openxmlformats.org/officeDocument/2006/math" xmlns:v="urn:schemas-microsoft-com:vml" xmlns:wp14="http://schemas.microsoft.com/office/word/2010/wordprocessingDrawing" xmlns:wp="http://schemas.openxmlformats.org/drawingml/2006/wordprocessingDrawing" xmlns:w10="urn:schemas-microsoft-com:office:word" xmlns:w="http://schemas.openxmlformats.org/wordprocessingml/2006/main" xmlns:w14="http://schemas.microsoft.com/office/word/2010/wordml" xmlns:w15="http://schemas.microsoft.com/office/word/2012/wordml" xmlns:wpg="http://schemas.microsoft.com/office/word/2010/wordprocessingGroup" xmlns:wpi="http://schemas.microsoft.com/office/word/2010/wordprocessingInk" xmlns:wne="http://schemas.microsoft.com/office/word/2006/wordml" xmlns:wps="http://schemas.microsoft.com/office/word/2010/wordprocessingShape" mc:Ignorable="w14 w15 wp14">
+<w:numbering xmlns:wpc="http://schemas.microsoft.com/office/word/2010/wordprocessingCanvas" xmlns:cx="http://schemas.microsoft.com/office/drawing/2014/chartex" xmlns:cx1="http://schemas.microsoft.com/office/drawing/2015/9/8/chartex" xmlns:mc="http://schemas.openxmlformats.org/markup-compatibility/2006" xmlns:o="urn:schemas-microsoft-com:office:office" xmlns:r="http://schemas.openxmlformats.org/officeDocument/2006/relationships" xmlns:m="http://schemas.openxmlformats.org/officeDocument/2006/math" xmlns:v="urn:schemas-microsoft-com:vml" xmlns:wp14="http://schemas.microsoft.com/office/word/2010/wordprocessingDrawing" xmlns:wp="http://schemas.openxmlformats.org/drawingml/2006/wordprocessingDrawing" xmlns:w10="urn:schemas-microsoft-com:office:word" xmlns:w="http://schemas.openxmlformats.org/wordprocessingml/2006/main" xmlns:w14="http://schemas.microsoft.com/office/word/2010/wordml" xmlns:w15="http://schemas.microsoft.com/office/word/2012/wordml" xmlns:w16se="http://schemas.microsoft.com/office/word/2015/wordml/symex" xmlns:wpg="http://schemas.microsoft.com/office/word/2010/wordprocessingGroup" xmlns:wpi="http://schemas.microsoft.com/office/word/2010/wordprocessingInk" xmlns:wne="http://schemas.microsoft.com/office/word/2006/wordml" xmlns:wps="http://schemas.microsoft.com/office/word/2010/wordprocessingShape" mc:Ignorable="w14 w15 w16se wp14">
   <w:abstractNum w:abstractNumId="0" w15:restartNumberingAfterBreak="0">
     <w:nsid w:val="084D2679"/>
     <w:multiLevelType w:val="hybridMultilevel"/>
@@ -4201,7 +4327,7 @@
 </file>
 
 <file path=word/styles.xml><?xml version="1.0" encoding="utf-8"?>
-<w:styles xmlns:mc="http://schemas.openxmlformats.org/markup-compatibility/2006" xmlns:r="http://schemas.openxmlformats.org/officeDocument/2006/relationships" xmlns:w="http://schemas.openxmlformats.org/wordprocessingml/2006/main" xmlns:w14="http://schemas.microsoft.com/office/word/2010/wordml" xmlns:w15="http://schemas.microsoft.com/office/word/2012/wordml" mc:Ignorable="w14 w15">
+<w:styles xmlns:mc="http://schemas.openxmlformats.org/markup-compatibility/2006" xmlns:r="http://schemas.openxmlformats.org/officeDocument/2006/relationships" xmlns:w="http://schemas.openxmlformats.org/wordprocessingml/2006/main" xmlns:w14="http://schemas.microsoft.com/office/word/2010/wordml" xmlns:w15="http://schemas.microsoft.com/office/word/2012/wordml" xmlns:w16se="http://schemas.microsoft.com/office/word/2015/wordml/symex" mc:Ignorable="w14 w15 w16se">
   <w:docDefaults>
     <w:rPrDefault>
       <w:rPr>
@@ -4593,7 +4719,7 @@
   <w:style w:type="paragraph" w:default="1" w:styleId="Normal">
     <w:name w:val="Normal"/>
     <w:qFormat/>
-    <w:rsid w:val="00B96ADB"/>
+    <w:rsid w:val="00194704"/>
     <w:pPr>
       <w:spacing w:before="240" w:after="240"/>
       <w:jc w:val="both"/>
@@ -4603,11 +4729,11 @@
       <w:sz w:val="24"/>
     </w:rPr>
   </w:style>
-  <w:style w:type="paragraph" w:styleId="Ttulo1">
+  <w:style w:type="paragraph" w:styleId="Heading1">
     <w:name w:val="heading 1"/>
     <w:basedOn w:val="Normal"/>
     <w:next w:val="Normal"/>
-    <w:link w:val="Ttulo1Car"/>
+    <w:link w:val="Heading1Char"/>
     <w:uiPriority w:val="9"/>
     <w:qFormat/>
     <w:rsid w:val="004E4A94"/>
@@ -4624,11 +4750,11 @@
       <w:szCs w:val="32"/>
     </w:rPr>
   </w:style>
-  <w:style w:type="paragraph" w:styleId="Ttulo2">
+  <w:style w:type="paragraph" w:styleId="Heading2">
     <w:name w:val="heading 2"/>
     <w:basedOn w:val="Normal"/>
     <w:next w:val="Normal"/>
-    <w:link w:val="Ttulo2Car"/>
+    <w:link w:val="Heading2Char"/>
     <w:uiPriority w:val="9"/>
     <w:unhideWhenUsed/>
     <w:qFormat/>
@@ -4646,11 +4772,11 @@
       <w:szCs w:val="26"/>
     </w:rPr>
   </w:style>
-  <w:style w:type="paragraph" w:styleId="Ttulo3">
+  <w:style w:type="paragraph" w:styleId="Heading3">
     <w:name w:val="heading 3"/>
     <w:basedOn w:val="Normal"/>
     <w:next w:val="Normal"/>
-    <w:link w:val="Ttulo3Car"/>
+    <w:link w:val="Heading3Char"/>
     <w:uiPriority w:val="9"/>
     <w:unhideWhenUsed/>
     <w:qFormat/>
@@ -4667,13 +4793,13 @@
       <w:szCs w:val="24"/>
     </w:rPr>
   </w:style>
-  <w:style w:type="character" w:default="1" w:styleId="Fuentedeprrafopredeter">
+  <w:style w:type="character" w:default="1" w:styleId="DefaultParagraphFont">
     <w:name w:val="Default Paragraph Font"/>
     <w:uiPriority w:val="1"/>
     <w:semiHidden/>
     <w:unhideWhenUsed/>
   </w:style>
-  <w:style w:type="table" w:default="1" w:styleId="Tablanormal">
+  <w:style w:type="table" w:default="1" w:styleId="TableNormal">
     <w:name w:val="Normal Table"/>
     <w:uiPriority w:val="99"/>
     <w:semiHidden/>
@@ -4688,16 +4814,16 @@
       </w:tblCellMar>
     </w:tblPr>
   </w:style>
-  <w:style w:type="numbering" w:default="1" w:styleId="Sinlista">
+  <w:style w:type="numbering" w:default="1" w:styleId="NoList">
     <w:name w:val="No List"/>
     <w:uiPriority w:val="99"/>
     <w:semiHidden/>
     <w:unhideWhenUsed/>
   </w:style>
-  <w:style w:type="character" w:customStyle="1" w:styleId="Ttulo1Car">
-    <w:name w:val="Título 1 Car"/>
-    <w:basedOn w:val="Fuentedeprrafopredeter"/>
-    <w:link w:val="Ttulo1"/>
+  <w:style w:type="character" w:customStyle="1" w:styleId="Heading1Char">
+    <w:name w:val="Heading 1 Char"/>
+    <w:basedOn w:val="DefaultParagraphFont"/>
+    <w:link w:val="Heading1"/>
     <w:uiPriority w:val="9"/>
     <w:rsid w:val="004E4A94"/>
     <w:rPr>
@@ -4707,10 +4833,10 @@
       <w:szCs w:val="32"/>
     </w:rPr>
   </w:style>
-  <w:style w:type="character" w:customStyle="1" w:styleId="Ttulo2Car">
-    <w:name w:val="Título 2 Car"/>
-    <w:basedOn w:val="Fuentedeprrafopredeter"/>
-    <w:link w:val="Ttulo2"/>
+  <w:style w:type="character" w:customStyle="1" w:styleId="Heading2Char">
+    <w:name w:val="Heading 2 Char"/>
+    <w:basedOn w:val="DefaultParagraphFont"/>
+    <w:link w:val="Heading2"/>
     <w:uiPriority w:val="9"/>
     <w:rsid w:val="004E4A94"/>
     <w:rPr>
@@ -4720,10 +4846,10 @@
       <w:szCs w:val="26"/>
     </w:rPr>
   </w:style>
-  <w:style w:type="paragraph" w:styleId="Encabezado">
+  <w:style w:type="paragraph" w:styleId="Header">
     <w:name w:val="header"/>
     <w:basedOn w:val="Normal"/>
-    <w:link w:val="EncabezadoCar"/>
+    <w:link w:val="HeaderChar"/>
     <w:uiPriority w:val="99"/>
     <w:unhideWhenUsed/>
     <w:rsid w:val="00E350FF"/>
@@ -4735,17 +4861,17 @@
       <w:spacing w:after="0" w:line="240" w:lineRule="auto"/>
     </w:pPr>
   </w:style>
-  <w:style w:type="character" w:customStyle="1" w:styleId="EncabezadoCar">
-    <w:name w:val="Encabezado Car"/>
-    <w:basedOn w:val="Fuentedeprrafopredeter"/>
-    <w:link w:val="Encabezado"/>
+  <w:style w:type="character" w:customStyle="1" w:styleId="HeaderChar">
+    <w:name w:val="Header Char"/>
+    <w:basedOn w:val="DefaultParagraphFont"/>
+    <w:link w:val="Header"/>
     <w:uiPriority w:val="99"/>
     <w:rsid w:val="00E350FF"/>
   </w:style>
-  <w:style w:type="paragraph" w:styleId="Piedepgina">
+  <w:style w:type="paragraph" w:styleId="Footer">
     <w:name w:val="footer"/>
     <w:basedOn w:val="Normal"/>
-    <w:link w:val="PiedepginaCar"/>
+    <w:link w:val="FooterChar"/>
     <w:uiPriority w:val="99"/>
     <w:unhideWhenUsed/>
     <w:rsid w:val="00E350FF"/>
@@ -4757,17 +4883,17 @@
       <w:spacing w:after="0" w:line="240" w:lineRule="auto"/>
     </w:pPr>
   </w:style>
-  <w:style w:type="character" w:customStyle="1" w:styleId="PiedepginaCar">
-    <w:name w:val="Pie de página Car"/>
-    <w:basedOn w:val="Fuentedeprrafopredeter"/>
-    <w:link w:val="Piedepgina"/>
+  <w:style w:type="character" w:customStyle="1" w:styleId="FooterChar">
+    <w:name w:val="Footer Char"/>
+    <w:basedOn w:val="DefaultParagraphFont"/>
+    <w:link w:val="Footer"/>
     <w:uiPriority w:val="99"/>
     <w:rsid w:val="00E350FF"/>
   </w:style>
-  <w:style w:type="character" w:customStyle="1" w:styleId="Ttulo3Car">
-    <w:name w:val="Título 3 Car"/>
-    <w:basedOn w:val="Fuentedeprrafopredeter"/>
-    <w:link w:val="Ttulo3"/>
+  <w:style w:type="character" w:customStyle="1" w:styleId="Heading3Char">
+    <w:name w:val="Heading 3 Char"/>
+    <w:basedOn w:val="DefaultParagraphFont"/>
+    <w:link w:val="Heading3"/>
     <w:uiPriority w:val="9"/>
     <w:rsid w:val="001D3F28"/>
     <w:rPr>
@@ -4777,10 +4903,10 @@
       <w:szCs w:val="24"/>
     </w:rPr>
   </w:style>
-  <w:style w:type="paragraph" w:styleId="Textodeglobo">
+  <w:style w:type="paragraph" w:styleId="BalloonText">
     <w:name w:val="Balloon Text"/>
     <w:basedOn w:val="Normal"/>
-    <w:link w:val="TextodegloboCar"/>
+    <w:link w:val="BalloonTextChar"/>
     <w:uiPriority w:val="99"/>
     <w:semiHidden/>
     <w:unhideWhenUsed/>
@@ -4794,10 +4920,10 @@
       <w:szCs w:val="18"/>
     </w:rPr>
   </w:style>
-  <w:style w:type="character" w:customStyle="1" w:styleId="TextodegloboCar">
-    <w:name w:val="Texto de globo Car"/>
-    <w:basedOn w:val="Fuentedeprrafopredeter"/>
-    <w:link w:val="Textodeglobo"/>
+  <w:style w:type="character" w:customStyle="1" w:styleId="BalloonTextChar">
+    <w:name w:val="Balloon Text Char"/>
+    <w:basedOn w:val="DefaultParagraphFont"/>
+    <w:link w:val="BalloonText"/>
     <w:uiPriority w:val="99"/>
     <w:semiHidden/>
     <w:rsid w:val="00047625"/>
@@ -4807,9 +4933,9 @@
       <w:szCs w:val="18"/>
     </w:rPr>
   </w:style>
-  <w:style w:type="table" w:styleId="Tablaconcuadrcula">
+  <w:style w:type="table" w:styleId="TableGrid">
     <w:name w:val="Table Grid"/>
-    <w:basedOn w:val="Tablanormal"/>
+    <w:basedOn w:val="TableNormal"/>
     <w:uiPriority w:val="39"/>
     <w:rsid w:val="00B96ADB"/>
     <w:pPr>
@@ -4826,7 +4952,7 @@
       </w:tblBorders>
     </w:tblPr>
   </w:style>
-  <w:style w:type="paragraph" w:styleId="Prrafodelista">
+  <w:style w:type="paragraph" w:styleId="ListParagraph">
     <w:name w:val="List Paragraph"/>
     <w:basedOn w:val="Normal"/>
     <w:uiPriority w:val="34"/>
@@ -5106,7 +5232,7 @@
 </file>
 
 <file path=customXml/itemProps1.xml><?xml version="1.0" encoding="utf-8"?>
-<ds:datastoreItem xmlns:ds="http://schemas.openxmlformats.org/officeDocument/2006/customXml" ds:itemID="{B20110D6-A6BE-4076-AB6D-2361B0F514F2}">
+<ds:datastoreItem xmlns:ds="http://schemas.openxmlformats.org/officeDocument/2006/customXml" ds:itemID="{971AD277-DDB8-4495-9170-0AB976389DAE}">
   <ds:schemaRefs>
     <ds:schemaRef ds:uri="http://schemas.openxmlformats.org/officeDocument/2006/bibliography"/>
   </ds:schemaRefs>

</xml_diff>